<commit_message>
Figma prototype for help and contact us
Also changed the icon for contact us
</commit_message>
<xml_diff>
--- a/F21MP/Journals/Journal2/Journal2.docx
+++ b/F21MP/Journals/Journal2/Journal2.docx
@@ -217,7 +217,7 @@
                 <w:lang w:val="en-US" w:eastAsia="en-AE"/>
                 <w14:ligatures w14:val="none"/>
               </w:rPr>
-              <w:t>5</w:t>
+              <w:t>6</w:t>
             </w:r>
             <w:r>
               <w:rPr>
@@ -536,7 +536,29 @@
                 <w:lang w:eastAsia="en-AE"/>
                 <w14:ligatures w14:val="none"/>
               </w:rPr>
-              <w:t>x/x</w:t>
+              <w:t>4</w:t>
+            </w:r>
+            <w:r>
+              <w:rPr>
+                <w:rFonts w:ascii="Arial" w:eastAsia="Times New Roman" w:hAnsi="Arial" w:cs="Arial"/>
+                <w:color w:val="000000" w:themeColor="dark1"/>
+                <w:sz w:val="24"/>
+                <w:szCs w:val="24"/>
+                <w:lang w:eastAsia="en-AE"/>
+                <w14:ligatures w14:val="none"/>
+              </w:rPr>
+              <w:t>/</w:t>
+            </w:r>
+            <w:r>
+              <w:rPr>
+                <w:rFonts w:ascii="Arial" w:eastAsia="Times New Roman" w:hAnsi="Arial" w:cs="Arial"/>
+                <w:color w:val="000000" w:themeColor="dark1"/>
+                <w:sz w:val="24"/>
+                <w:szCs w:val="24"/>
+                <w:lang w:eastAsia="en-AE"/>
+                <w14:ligatures w14:val="none"/>
+              </w:rPr>
+              <w:t>7</w:t>
             </w:r>
             <w:r>
               <w:rPr>
@@ -631,7 +653,51 @@
                 <w:lang w:val="en-US" w:eastAsia="en-AE"/>
                 <w14:ligatures w14:val="none"/>
               </w:rPr>
-              <w:t>x/x/24 (email): Date extension</w:t>
+              <w:t>24</w:t>
+            </w:r>
+            <w:r>
+              <w:rPr>
+                <w:rFonts w:ascii="Arial" w:eastAsia="Times New Roman" w:hAnsi="Arial" w:cs="Arial"/>
+                <w:color w:val="000000" w:themeColor="dark1"/>
+                <w:sz w:val="24"/>
+                <w:szCs w:val="24"/>
+                <w:lang w:val="en-US" w:eastAsia="en-AE"/>
+                <w14:ligatures w14:val="none"/>
+              </w:rPr>
+              <w:t>/</w:t>
+            </w:r>
+            <w:r>
+              <w:rPr>
+                <w:rFonts w:ascii="Arial" w:eastAsia="Times New Roman" w:hAnsi="Arial" w:cs="Arial"/>
+                <w:color w:val="000000" w:themeColor="dark1"/>
+                <w:sz w:val="24"/>
+                <w:szCs w:val="24"/>
+                <w:lang w:val="en-US" w:eastAsia="en-AE"/>
+                <w14:ligatures w14:val="none"/>
+              </w:rPr>
+              <w:t>7</w:t>
+            </w:r>
+            <w:r>
+              <w:rPr>
+                <w:rFonts w:ascii="Arial" w:eastAsia="Times New Roman" w:hAnsi="Arial" w:cs="Arial"/>
+                <w:color w:val="000000" w:themeColor="dark1"/>
+                <w:sz w:val="24"/>
+                <w:szCs w:val="24"/>
+                <w:lang w:val="en-US" w:eastAsia="en-AE"/>
+                <w14:ligatures w14:val="none"/>
+              </w:rPr>
+              <w:t xml:space="preserve">/24 (email): </w:t>
+            </w:r>
+            <w:r>
+              <w:rPr>
+                <w:rFonts w:ascii="Arial" w:eastAsia="Times New Roman" w:hAnsi="Arial" w:cs="Arial"/>
+                <w:color w:val="000000" w:themeColor="dark1"/>
+                <w:sz w:val="24"/>
+                <w:szCs w:val="24"/>
+                <w:lang w:val="en-US" w:eastAsia="en-AE"/>
+                <w14:ligatures w14:val="none"/>
+              </w:rPr>
+              <w:t>Submission Deferment</w:t>
             </w:r>
           </w:p>
         </w:tc>
@@ -819,6 +885,35 @@
               <w:t>Canvas: Design inspiration</w:t>
             </w:r>
           </w:p>
+          <w:p>
+            <w:pPr>
+              <w:pStyle w:val="ListParagraph"/>
+              <w:numPr>
+                <w:ilvl w:val="0"/>
+                <w:numId w:val="4"/>
+              </w:numPr>
+              <w:spacing w:after="0" w:line="256" w:lineRule="auto"/>
+              <w:rPr>
+                <w:rFonts w:ascii="Arial" w:eastAsia="Times New Roman" w:hAnsi="Arial" w:cs="Arial"/>
+                <w:color w:val="000000" w:themeColor="dark1"/>
+                <w:sz w:val="24"/>
+                <w:szCs w:val="24"/>
+                <w:lang w:val="en-US" w:eastAsia="en-AE"/>
+                <w14:ligatures w14:val="none"/>
+              </w:rPr>
+            </w:pPr>
+            <w:r>
+              <w:rPr>
+                <w:rFonts w:ascii="Arial" w:eastAsia="Times New Roman" w:hAnsi="Arial" w:cs="Arial"/>
+                <w:color w:val="000000" w:themeColor="dark1"/>
+                <w:sz w:val="24"/>
+                <w:szCs w:val="24"/>
+                <w:lang w:val="en-US" w:eastAsia="en-AE"/>
+                <w14:ligatures w14:val="none"/>
+              </w:rPr>
+              <w:t>Google: Design inspiration</w:t>
+            </w:r>
+          </w:p>
         </w:tc>
       </w:tr>
       <w:tr>
@@ -931,29 +1026,16 @@
                 <w14:ligatures w14:val="none"/>
               </w:rPr>
             </w:pPr>
-            <w:proofErr w:type="spellStart"/>
-            <w:r>
-              <w:rPr>
-                <w:rFonts w:ascii="Arial" w:eastAsia="Times New Roman" w:hAnsi="Arial" w:cs="Arial"/>
-                <w:color w:val="000000" w:themeColor="dark1"/>
-                <w:sz w:val="24"/>
-                <w:szCs w:val="24"/>
-                <w:lang w:val="en-US" w:eastAsia="en-AE"/>
-                <w14:ligatures w14:val="none"/>
-              </w:rPr>
-              <w:t>FigmaAgent</w:t>
-            </w:r>
-            <w:proofErr w:type="spellEnd"/>
-            <w:r>
-              <w:rPr>
-                <w:rFonts w:ascii="Arial" w:eastAsia="Times New Roman" w:hAnsi="Arial" w:cs="Arial"/>
-                <w:color w:val="000000" w:themeColor="dark1"/>
-                <w:sz w:val="24"/>
-                <w:szCs w:val="24"/>
-                <w:lang w:val="en-US" w:eastAsia="en-AE"/>
-                <w14:ligatures w14:val="none"/>
-              </w:rPr>
-              <w:t>: For installing fonts</w:t>
+            <w:r>
+              <w:rPr>
+                <w:rFonts w:ascii="Arial" w:eastAsia="Times New Roman" w:hAnsi="Arial" w:cs="Arial"/>
+                <w:color w:val="000000" w:themeColor="dark1"/>
+                <w:sz w:val="24"/>
+                <w:szCs w:val="24"/>
+                <w:lang w:val="en-US" w:eastAsia="en-AE"/>
+                <w14:ligatures w14:val="none"/>
+              </w:rPr>
+              <w:t>FigmaAgent: For installing fonts</w:t>
             </w:r>
           </w:p>
           <w:p>
@@ -1070,6 +1152,35 @@
                 <w14:ligatures w14:val="none"/>
               </w:rPr>
               <w:t>Online tools for image editing</w:t>
+            </w:r>
+          </w:p>
+          <w:p>
+            <w:pPr>
+              <w:pStyle w:val="ListParagraph"/>
+              <w:numPr>
+                <w:ilvl w:val="0"/>
+                <w:numId w:val="4"/>
+              </w:numPr>
+              <w:spacing w:after="0" w:line="256" w:lineRule="auto"/>
+              <w:rPr>
+                <w:rFonts w:ascii="Arial" w:eastAsia="Times New Roman" w:hAnsi="Arial" w:cs="Arial"/>
+                <w:color w:val="000000" w:themeColor="dark1"/>
+                <w:sz w:val="24"/>
+                <w:szCs w:val="24"/>
+                <w:lang w:val="en-US" w:eastAsia="en-AE"/>
+                <w14:ligatures w14:val="none"/>
+              </w:rPr>
+            </w:pPr>
+            <w:r>
+              <w:rPr>
+                <w:rFonts w:ascii="Arial" w:eastAsia="Times New Roman" w:hAnsi="Arial" w:cs="Arial"/>
+                <w:color w:val="000000" w:themeColor="dark1"/>
+                <w:sz w:val="24"/>
+                <w:szCs w:val="24"/>
+                <w:lang w:val="en-US" w:eastAsia="en-AE"/>
+                <w14:ligatures w14:val="none"/>
+              </w:rPr>
+              <w:t>Online persona image generator</w:t>
             </w:r>
           </w:p>
         </w:tc>
@@ -1119,6 +1230,7 @@
                 <w:lang w:val="en-US" w:eastAsia="en-AE"/>
                 <w14:ligatures w14:val="none"/>
               </w:rPr>
+              <w:lastRenderedPageBreak/>
               <w:t>Other work carried out</w:t>
             </w:r>
           </w:p>
@@ -1348,7 +1460,6 @@
                 <w:lang w:val="en-US" w:eastAsia="en-AE"/>
                 <w14:ligatures w14:val="none"/>
               </w:rPr>
-              <w:lastRenderedPageBreak/>
               <w:t>Plan the next 2 to 3 weeks</w:t>
             </w:r>
           </w:p>
@@ -1754,31 +1865,7 @@
                 <w:lang w:val="en-US" w:eastAsia="en-AE"/>
                 <w14:ligatures w14:val="none"/>
               </w:rPr>
-              <w:t xml:space="preserve">Not confident about the </w:t>
-            </w:r>
-            <w:proofErr w:type="spellStart"/>
-            <w:r>
-              <w:rPr>
-                <w:rFonts w:ascii="Arial" w:eastAsia="Times New Roman" w:hAnsi="Arial" w:cs="Arial"/>
-                <w:color w:val="000000" w:themeColor="dark1"/>
-                <w:sz w:val="24"/>
-                <w:szCs w:val="24"/>
-                <w:lang w:val="en-US" w:eastAsia="en-AE"/>
-                <w14:ligatures w14:val="none"/>
-              </w:rPr>
-              <w:t>colour</w:t>
-            </w:r>
-            <w:proofErr w:type="spellEnd"/>
-            <w:r>
-              <w:rPr>
-                <w:rFonts w:ascii="Arial" w:eastAsia="Times New Roman" w:hAnsi="Arial" w:cs="Arial"/>
-                <w:color w:val="000000" w:themeColor="dark1"/>
-                <w:sz w:val="24"/>
-                <w:szCs w:val="24"/>
-                <w:lang w:val="en-US" w:eastAsia="en-AE"/>
-                <w14:ligatures w14:val="none"/>
-              </w:rPr>
-              <w:t xml:space="preserve"> and logo</w:t>
+              <w:t>Not confident about the colour and logo</w:t>
             </w:r>
           </w:p>
           <w:p>

</xml_diff>